<commit_message>
use latex cv template
</commit_message>
<xml_diff>
--- a/assets/pdf/Sin_Han_Yang_CV.docx
+++ b/assets/pdf/Sin_Han_Yang_CV.docx
@@ -350,89 +350,24 @@
           <w:sz w:val="24"/>
           <w:szCs w:val="24"/>
         </w:rPr>
-        <w:t>Exchange Student</w:t>
-      </w:r>
-      <w:r>
-        <w:rPr>
-          <w:rFonts w:ascii="Times New Roman" w:hAnsi="Times New Roman" w:cs="Times New Roman"/>
-          <w:b/>
+        <w:t>Exchange Student, University of Birmingham</w:t>
+      </w:r>
+      <w:r>
+        <w:rPr>
+          <w:rFonts w:ascii="Times New Roman" w:hAnsi="Times New Roman" w:cs="Times New Roman"/>
+          <w:sz w:val="24"/>
+          <w:szCs w:val="24"/>
+        </w:rPr>
+        <w:tab/>
+      </w:r>
+      <w:r>
+        <w:rPr>
+          <w:rFonts w:ascii="Times New Roman" w:hAnsi="Times New Roman" w:cs="Times New Roman"/>
           <w:bCs/>
           <w:sz w:val="24"/>
           <w:szCs w:val="24"/>
         </w:rPr>
-        <w:t>, University</w:t>
-      </w:r>
-      <w:r>
-        <w:rPr>
-          <w:rFonts w:ascii="Times New Roman" w:hAnsi="Times New Roman" w:cs="Times New Roman"/>
-          <w:b/>
-          <w:bCs/>
-          <w:sz w:val="24"/>
-          <w:szCs w:val="24"/>
-        </w:rPr>
-        <w:t xml:space="preserve"> of Birmingham</w:t>
-      </w:r>
-      <w:r>
-        <w:rPr>
-          <w:rFonts w:ascii="Times New Roman" w:hAnsi="Times New Roman" w:cs="Times New Roman"/>
-          <w:sz w:val="24"/>
-          <w:szCs w:val="24"/>
-        </w:rPr>
-        <w:tab/>
-      </w:r>
-      <w:r>
-        <w:rPr>
-          <w:rFonts w:ascii="Times New Roman" w:hAnsi="Times New Roman" w:cs="Times New Roman"/>
-          <w:bCs/>
-          <w:sz w:val="24"/>
-          <w:szCs w:val="24"/>
-        </w:rPr>
-        <w:t>Sep. 20</w:t>
-      </w:r>
-      <w:r>
-        <w:rPr>
-          <w:rFonts w:ascii="Times New Roman" w:hAnsi="Times New Roman" w:cs="Times New Roman"/>
-          <w:bCs/>
-          <w:sz w:val="24"/>
-          <w:szCs w:val="24"/>
-        </w:rPr>
-        <w:t>22</w:t>
-      </w:r>
-      <w:r>
-        <w:rPr>
-          <w:rFonts w:ascii="Times New Roman" w:hAnsi="Times New Roman" w:cs="Times New Roman"/>
-          <w:bCs/>
-          <w:sz w:val="24"/>
-          <w:szCs w:val="24"/>
-        </w:rPr>
-        <w:t xml:space="preserve"> </w:t>
-      </w:r>
-      <w:r>
-        <w:rPr>
-          <w:rFonts w:ascii="Times New Roman" w:hAnsi="Times New Roman" w:cs="Times New Roman"/>
-          <w:bCs/>
-          <w:sz w:val="24"/>
-          <w:szCs w:val="24"/>
-        </w:rPr>
-        <w:t>–</w:t>
-      </w:r>
-      <w:r>
-        <w:rPr>
-          <w:rFonts w:ascii="Times New Roman" w:hAnsi="Times New Roman" w:cs="Times New Roman"/>
-          <w:bCs/>
-          <w:sz w:val="24"/>
-          <w:szCs w:val="24"/>
-        </w:rPr>
-        <w:t xml:space="preserve"> </w:t>
-      </w:r>
-      <w:r>
-        <w:rPr>
-          <w:rFonts w:ascii="Times New Roman" w:hAnsi="Times New Roman" w:cs="Times New Roman"/>
-          <w:bCs/>
-          <w:sz w:val="24"/>
-          <w:szCs w:val="24"/>
-        </w:rPr>
-        <w:t>Jan. 2023</w:t>
+        <w:t>Sep. 2022 – Jan. 2023</w:t>
       </w:r>
       <w:r>
         <w:rPr>
@@ -700,42 +635,16 @@
           <w:sz w:val="24"/>
           <w:szCs w:val="24"/>
         </w:rPr>
-        <w:t xml:space="preserve">Focus </w:t>
-      </w:r>
-      <w:r>
-        <w:rPr>
-          <w:rFonts w:ascii="Times New Roman" w:hAnsi="Times New Roman" w:cs="Times New Roman"/>
-          <w:sz w:val="24"/>
-          <w:szCs w:val="24"/>
-        </w:rPr>
-        <w:t xml:space="preserve">on the </w:t>
-      </w:r>
-      <w:r>
-        <w:rPr>
-          <w:rFonts w:ascii="Times New Roman" w:hAnsi="Times New Roman" w:cs="Times New Roman"/>
-          <w:sz w:val="24"/>
-          <w:szCs w:val="24"/>
-          <w:lang w:eastAsia="zh-TW"/>
-        </w:rPr>
-        <w:t>interpretability</w:t>
-      </w:r>
-      <w:r>
-        <w:rPr>
-          <w:rFonts w:ascii="Times New Roman" w:hAnsi="Times New Roman" w:cs="Times New Roman"/>
-          <w:sz w:val="24"/>
-          <w:szCs w:val="24"/>
-          <w:lang w:eastAsia="zh-TW"/>
-        </w:rPr>
-        <w:t xml:space="preserve"> of neural network</w:t>
-      </w:r>
-      <w:r>
-        <w:rPr>
-          <w:rFonts w:ascii="Times New Roman" w:hAnsi="Times New Roman" w:cs="Times New Roman"/>
-          <w:sz w:val="24"/>
-          <w:szCs w:val="24"/>
-          <w:lang w:eastAsia="zh-TW"/>
-        </w:rPr>
-        <w:t>.</w:t>
+        <w:t xml:space="preserve">Focus on the </w:t>
+      </w:r>
+      <w:r>
+        <w:rPr>
+          <w:rFonts w:ascii="Times New Roman" w:hAnsi="Times New Roman" w:cs="Times New Roman"/>
+          <w:sz w:val="24"/>
+          <w:szCs w:val="24"/>
+          <w:lang w:eastAsia="zh-TW"/>
+        </w:rPr>
+        <w:t>interpretability of neural network.</w:t>
       </w:r>
     </w:p>
     <w:p>
@@ -763,16 +672,7 @@
           <w:szCs w:val="24"/>
           <w:lang w:eastAsia="zh-TW"/>
         </w:rPr>
-        <w:t>Use model’s explanations to improve the performance on continual learning</w:t>
-      </w:r>
-      <w:r>
-        <w:rPr>
-          <w:rFonts w:ascii="Times New Roman" w:hAnsi="Times New Roman" w:cs="Times New Roman"/>
-          <w:sz w:val="24"/>
-          <w:szCs w:val="24"/>
-          <w:lang w:eastAsia="zh-TW"/>
-        </w:rPr>
-        <w:t xml:space="preserve">. </w:t>
+        <w:t xml:space="preserve">Use model’s explanations to improve the performance on continual learning. </w:t>
       </w:r>
     </w:p>
     <w:p>
@@ -2056,7 +1956,34 @@
           <w:szCs w:val="24"/>
           <w:lang w:eastAsia="zh-TW"/>
         </w:rPr>
-        <w:t>pytorch</w:t>
+        <w:t>P</w:t>
+      </w:r>
+      <w:r>
+        <w:rPr>
+          <w:rFonts w:ascii="Times New Roman" w:eastAsia="新細明體" w:hAnsi="Times New Roman" w:cs="Times New Roman" w:hint="eastAsia"/>
+          <w:sz w:val="24"/>
+          <w:szCs w:val="24"/>
+          <w:lang w:eastAsia="zh-TW"/>
+        </w:rPr>
+        <w:t>y</w:t>
+      </w:r>
+      <w:r>
+        <w:rPr>
+          <w:rFonts w:ascii="Times New Roman" w:eastAsia="新細明體" w:hAnsi="Times New Roman" w:cs="Times New Roman"/>
+          <w:sz w:val="24"/>
+          <w:szCs w:val="24"/>
+          <w:lang w:eastAsia="zh-TW"/>
+        </w:rPr>
+        <w:t>T</w:t>
+      </w:r>
+      <w:r>
+        <w:rPr>
+          <w:rFonts w:ascii="Times New Roman" w:eastAsia="新細明體" w:hAnsi="Times New Roman" w:cs="Times New Roman"/>
+          <w:sz w:val="24"/>
+          <w:szCs w:val="24"/>
+          <w:lang w:eastAsia="zh-TW"/>
+        </w:rPr>
+        <w:t>orch</w:t>
       </w:r>
       <w:proofErr w:type="spellEnd"/>
       <w:r>
@@ -2086,7 +2013,6 @@
         </w:rPr>
         <w:t xml:space="preserve">, </w:t>
       </w:r>
-      <w:proofErr w:type="spellStart"/>
       <w:r>
         <w:rPr>
           <w:rFonts w:ascii="Times New Roman" w:eastAsia="新細明體" w:hAnsi="Times New Roman" w:cs="Times New Roman"/>
@@ -2094,9 +2020,17 @@
           <w:szCs w:val="24"/>
           <w:lang w:eastAsia="zh-TW"/>
         </w:rPr>
-        <w:t>mySQL</w:t>
-      </w:r>
-      <w:proofErr w:type="spellEnd"/>
+        <w:t>M</w:t>
+      </w:r>
+      <w:r>
+        <w:rPr>
+          <w:rFonts w:ascii="Times New Roman" w:eastAsia="新細明體" w:hAnsi="Times New Roman" w:cs="Times New Roman"/>
+          <w:sz w:val="24"/>
+          <w:szCs w:val="24"/>
+          <w:lang w:eastAsia="zh-TW"/>
+        </w:rPr>
+        <w:t>ySQL</w:t>
+      </w:r>
     </w:p>
     <w:p>
       <w:pPr>

</xml_diff>